<commit_message>
just do something, stop research
</commit_message>
<xml_diff>
--- a/docs/design_docs/GCRP_Master_Project_Plan.docx
+++ b/docs/design_docs/GCRP_Master_Project_Plan.docx
@@ -270,6 +270,7 @@
       </w:r>
     </w:p>
     <w:p/>
+    <w:p/>
     <w:sectPr>
       <w:pgSz w:w="12240" w:h="15840"/>
       <w:pgMar w:top="1440" w:right="1440" w:bottom="1440" w:left="1440" w:header="708" w:footer="708" w:gutter="0"/>
@@ -369,6 +370,119 @@
     </w:lvl>
   </w:abstractNum>
   <w:abstractNum w:abstractNumId="1" w15:restartNumberingAfterBreak="0">
+    <w:nsid w:val="29DF7CA8"/>
+    <w:multiLevelType w:val="hybridMultilevel"/>
+    <w:tmpl w:val="2E4449EE"/>
+    <w:lvl w:ilvl="0" w:tplc="10090001">
+      <w:start w:val="1"/>
+      <w:numFmt w:val="bullet"/>
+      <w:lvlText w:val=""/>
+      <w:lvlJc w:val="left"/>
+      <w:pPr>
+        <w:ind w:left="720" w:hanging="360"/>
+      </w:pPr>
+      <w:rPr>
+        <w:rFonts w:ascii="Symbol" w:hAnsi="Symbol" w:hint="default"/>
+      </w:rPr>
+    </w:lvl>
+    <w:lvl w:ilvl="1" w:tplc="10090003">
+      <w:start w:val="1"/>
+      <w:numFmt w:val="bullet"/>
+      <w:lvlText w:val="o"/>
+      <w:lvlJc w:val="left"/>
+      <w:pPr>
+        <w:ind w:left="1440" w:hanging="360"/>
+      </w:pPr>
+      <w:rPr>
+        <w:rFonts w:ascii="Courier New" w:hAnsi="Courier New" w:cs="Courier New" w:hint="default"/>
+      </w:rPr>
+    </w:lvl>
+    <w:lvl w:ilvl="2" w:tplc="10090005" w:tentative="1">
+      <w:start w:val="1"/>
+      <w:numFmt w:val="bullet"/>
+      <w:lvlText w:val=""/>
+      <w:lvlJc w:val="left"/>
+      <w:pPr>
+        <w:ind w:left="2160" w:hanging="360"/>
+      </w:pPr>
+      <w:rPr>
+        <w:rFonts w:ascii="Wingdings" w:hAnsi="Wingdings" w:hint="default"/>
+      </w:rPr>
+    </w:lvl>
+    <w:lvl w:ilvl="3" w:tplc="10090001" w:tentative="1">
+      <w:start w:val="1"/>
+      <w:numFmt w:val="bullet"/>
+      <w:lvlText w:val=""/>
+      <w:lvlJc w:val="left"/>
+      <w:pPr>
+        <w:ind w:left="2880" w:hanging="360"/>
+      </w:pPr>
+      <w:rPr>
+        <w:rFonts w:ascii="Symbol" w:hAnsi="Symbol" w:hint="default"/>
+      </w:rPr>
+    </w:lvl>
+    <w:lvl w:ilvl="4" w:tplc="10090003" w:tentative="1">
+      <w:start w:val="1"/>
+      <w:numFmt w:val="bullet"/>
+      <w:lvlText w:val="o"/>
+      <w:lvlJc w:val="left"/>
+      <w:pPr>
+        <w:ind w:left="3600" w:hanging="360"/>
+      </w:pPr>
+      <w:rPr>
+        <w:rFonts w:ascii="Courier New" w:hAnsi="Courier New" w:cs="Courier New" w:hint="default"/>
+      </w:rPr>
+    </w:lvl>
+    <w:lvl w:ilvl="5" w:tplc="10090005" w:tentative="1">
+      <w:start w:val="1"/>
+      <w:numFmt w:val="bullet"/>
+      <w:lvlText w:val=""/>
+      <w:lvlJc w:val="left"/>
+      <w:pPr>
+        <w:ind w:left="4320" w:hanging="360"/>
+      </w:pPr>
+      <w:rPr>
+        <w:rFonts w:ascii="Wingdings" w:hAnsi="Wingdings" w:hint="default"/>
+      </w:rPr>
+    </w:lvl>
+    <w:lvl w:ilvl="6" w:tplc="10090001" w:tentative="1">
+      <w:start w:val="1"/>
+      <w:numFmt w:val="bullet"/>
+      <w:lvlText w:val=""/>
+      <w:lvlJc w:val="left"/>
+      <w:pPr>
+        <w:ind w:left="5040" w:hanging="360"/>
+      </w:pPr>
+      <w:rPr>
+        <w:rFonts w:ascii="Symbol" w:hAnsi="Symbol" w:hint="default"/>
+      </w:rPr>
+    </w:lvl>
+    <w:lvl w:ilvl="7" w:tplc="10090003" w:tentative="1">
+      <w:start w:val="1"/>
+      <w:numFmt w:val="bullet"/>
+      <w:lvlText w:val="o"/>
+      <w:lvlJc w:val="left"/>
+      <w:pPr>
+        <w:ind w:left="5760" w:hanging="360"/>
+      </w:pPr>
+      <w:rPr>
+        <w:rFonts w:ascii="Courier New" w:hAnsi="Courier New" w:cs="Courier New" w:hint="default"/>
+      </w:rPr>
+    </w:lvl>
+    <w:lvl w:ilvl="8" w:tplc="10090005" w:tentative="1">
+      <w:start w:val="1"/>
+      <w:numFmt w:val="bullet"/>
+      <w:lvlText w:val=""/>
+      <w:lvlJc w:val="left"/>
+      <w:pPr>
+        <w:ind w:left="6480" w:hanging="360"/>
+      </w:pPr>
+      <w:rPr>
+        <w:rFonts w:ascii="Wingdings" w:hAnsi="Wingdings" w:hint="default"/>
+      </w:rPr>
+    </w:lvl>
+  </w:abstractNum>
+  <w:abstractNum w:abstractNumId="2" w15:restartNumberingAfterBreak="0">
     <w:nsid w:val="39C875F4"/>
     <w:multiLevelType w:val="hybridMultilevel"/>
     <w:tmpl w:val="EA52EB86"/>
@@ -480,7 +594,7 @@
       </w:rPr>
     </w:lvl>
   </w:abstractNum>
-  <w:abstractNum w:abstractNumId="2" w15:restartNumberingAfterBreak="0">
+  <w:abstractNum w:abstractNumId="3" w15:restartNumberingAfterBreak="0">
     <w:nsid w:val="3D2C06BF"/>
     <w:multiLevelType w:val="multilevel"/>
     <w:tmpl w:val="0D5CD2F0"/>
@@ -629,7 +743,7 @@
       </w:rPr>
     </w:lvl>
   </w:abstractNum>
-  <w:abstractNum w:abstractNumId="3" w15:restartNumberingAfterBreak="0">
+  <w:abstractNum w:abstractNumId="4" w15:restartNumberingAfterBreak="0">
     <w:nsid w:val="3F4A49A9"/>
     <w:multiLevelType w:val="hybridMultilevel"/>
     <w:tmpl w:val="646E65B0"/>
@@ -741,7 +855,7 @@
       </w:rPr>
     </w:lvl>
   </w:abstractNum>
-  <w:abstractNum w:abstractNumId="4" w15:restartNumberingAfterBreak="0">
+  <w:abstractNum w:abstractNumId="5" w15:restartNumberingAfterBreak="0">
     <w:nsid w:val="45674408"/>
     <w:multiLevelType w:val="hybridMultilevel"/>
     <w:tmpl w:val="39BA2430"/>
@@ -855,19 +969,22 @@
     </w:lvl>
   </w:abstractNum>
   <w:num w:numId="1" w16cid:durableId="40130410">
+    <w:abstractNumId w:val="5"/>
+  </w:num>
+  <w:num w:numId="2" w16cid:durableId="532157498">
     <w:abstractNumId w:val="4"/>
   </w:num>
-  <w:num w:numId="2" w16cid:durableId="532157498">
-    <w:abstractNumId w:val="3"/>
-  </w:num>
   <w:num w:numId="3" w16cid:durableId="1044867157">
-    <w:abstractNumId w:val="1"/>
+    <w:abstractNumId w:val="2"/>
   </w:num>
   <w:num w:numId="4" w16cid:durableId="1617368979">
     <w:abstractNumId w:val="0"/>
   </w:num>
   <w:num w:numId="5" w16cid:durableId="2038576645">
-    <w:abstractNumId w:val="2"/>
+    <w:abstractNumId w:val="3"/>
+  </w:num>
+  <w:num w:numId="6" w16cid:durableId="1538469157">
+    <w:abstractNumId w:val="1"/>
   </w:num>
 </w:numbering>
 </file>

</xml_diff>